<commit_message>
deleting new vehicle incase of exception
</commit_message>
<xml_diff>
--- a/B17 Ex03/B17 Ex03 Hilla 200226132 Adar 308491596.docx
+++ b/B17 Ex03/B17 Ex03 Hilla 200226132 Adar 308491596.docx
@@ -1,6 +1,6 @@
 
 <file path=word/document.xml><?xml version="1.0" encoding="utf-8"?>
-<w:document xmlns:wpc="http://schemas.microsoft.com/office/word/2010/wordprocessingCanvas" xmlns:cx="http://schemas.microsoft.com/office/drawing/2014/chartex" xmlns:cx1="http://schemas.microsoft.com/office/drawing/2015/9/8/chartex" xmlns:cx2="http://schemas.microsoft.com/office/drawing/2015/10/21/chartex" xmlns:cx3="http://schemas.microsoft.com/office/drawing/2016/5/9/chartex" xmlns:cx4="http://schemas.microsoft.com/office/drawing/2016/5/10/chartex" xmlns:cx5="http://schemas.microsoft.com/office/drawing/2016/5/11/chartex" xmlns:cx6="http://schemas.microsoft.com/office/drawing/2016/5/12/chartex" xmlns:cx7="http://schemas.microsoft.com/office/drawing/2016/5/13/chartex" xmlns:cx8="http://schemas.microsoft.com/office/drawing/2016/5/14/chartex" xmlns:mc="http://schemas.openxmlformats.org/markup-compatibility/2006" xmlns:aink="http://schemas.microsoft.com/office/drawing/2016/ink" xmlns:o="urn:schemas-microsoft-com:office:office" xmlns:r="http://schemas.openxmlformats.org/officeDocument/2006/relationships" xmlns:m="http://schemas.openxmlformats.org/officeDocument/2006/math" xmlns:v="urn:schemas-microsoft-com:vml" xmlns:wp14="http://schemas.microsoft.com/office/word/2010/wordprocessingDrawing" xmlns:wp="http://schemas.openxmlformats.org/drawingml/2006/wordprocessingDrawing" xmlns:w10="urn:schemas-microsoft-com:office:word" xmlns:w="http://schemas.openxmlformats.org/wordprocessingml/2006/main" xmlns:w14="http://schemas.microsoft.com/office/word/2010/wordml" xmlns:w15="http://schemas.microsoft.com/office/word/2012/wordml" xmlns:w16se="http://schemas.microsoft.com/office/word/2015/wordml/symex" xmlns:wpg="http://schemas.microsoft.com/office/word/2010/wordprocessingGroup" xmlns:wpi="http://schemas.microsoft.com/office/word/2010/wordprocessingInk" xmlns:wne="http://schemas.microsoft.com/office/word/2006/wordml" xmlns:wps="http://schemas.microsoft.com/office/word/2010/wordprocessingShape" mc:Ignorable="w14 w15 w16se wp14">
+<w:document xmlns:wpc="http://schemas.microsoft.com/office/word/2010/wordprocessingCanvas" xmlns:mo="http://schemas.microsoft.com/office/mac/office/2008/main" xmlns:mc="http://schemas.openxmlformats.org/markup-compatibility/2006" xmlns:mv="urn:schemas-microsoft-com:mac:vml" xmlns:o="urn:schemas-microsoft-com:office:office" xmlns:r="http://schemas.openxmlformats.org/officeDocument/2006/relationships" xmlns:m="http://schemas.openxmlformats.org/officeDocument/2006/math" xmlns:v="urn:schemas-microsoft-com:vml" xmlns:wp14="http://schemas.microsoft.com/office/word/2010/wordprocessingDrawing" xmlns:wp="http://schemas.openxmlformats.org/drawingml/2006/wordprocessingDrawing" xmlns:w10="urn:schemas-microsoft-com:office:word" xmlns:w="http://schemas.openxmlformats.org/wordprocessingml/2006/main" xmlns:w14="http://schemas.microsoft.com/office/word/2010/wordml" xmlns:w15="http://schemas.microsoft.com/office/word/2012/wordml" xmlns:wpg="http://schemas.microsoft.com/office/word/2010/wordprocessingGroup" xmlns:wpi="http://schemas.microsoft.com/office/word/2010/wordprocessingInk" xmlns:wne="http://schemas.microsoft.com/office/word/2006/wordml" xmlns:wps="http://schemas.microsoft.com/office/word/2010/wordprocessingShape" mc:Ignorable="w14 w15 wp14">
   <w:body>
     <w:p>
       <w:pPr>
@@ -14,6 +14,14 @@
         </w:rPr>
         <w:t xml:space="preserve">Hilla Barkal </w:t>
       </w:r>
+      <w:r>
+        <w:rPr>
+          <w:lang w:val="en-US"/>
+        </w:rPr>
+        <w:t>200226132</w:t>
+      </w:r>
+      <w:bookmarkStart w:id="0" w:name="_GoBack"/>
+      <w:bookmarkEnd w:id="0"/>
     </w:p>
     <w:p>
       <w:pPr>
@@ -25,21 +33,7 @@
         <w:rPr>
           <w:lang w:val="en-US"/>
         </w:rPr>
-        <w:t xml:space="preserve">Adar </w:t>
-      </w:r>
-      <w:proofErr w:type="spellStart"/>
-      <w:r>
-        <w:rPr>
-          <w:lang w:val="en-US"/>
-        </w:rPr>
-        <w:t>Lavi</w:t>
-      </w:r>
-      <w:proofErr w:type="spellEnd"/>
-      <w:r>
-        <w:rPr>
-          <w:lang w:val="en-US"/>
-        </w:rPr>
-        <w:t xml:space="preserve"> 308491596</w:t>
+        <w:t>Adar Lavi 308491596</w:t>
       </w:r>
     </w:p>
     <w:p>
@@ -155,37 +149,19 @@
         </w:rPr>
         <w:t xml:space="preserve"> באמצעות משתנה</w:t>
       </w:r>
-      <w:proofErr w:type="spellStart"/>
-      <w:proofErr w:type="gramStart"/>
-      <w:r>
-        <w:rPr>
-          <w:lang w:val="en-US"/>
-        </w:rPr>
-        <w:t>enum</w:t>
-      </w:r>
-      <w:proofErr w:type="spellEnd"/>
-      <w:r>
-        <w:rPr>
-          <w:lang w:val="en-US"/>
-        </w:rPr>
-        <w:t xml:space="preserve"> </w:t>
-      </w:r>
-      <w:r>
-        <w:rPr>
-          <w:rFonts w:hint="cs"/>
-          <w:rtl/>
-          <w:lang w:val="en-US"/>
-        </w:rPr>
-        <w:t>.</w:t>
-      </w:r>
-      <w:proofErr w:type="gramEnd"/>
-      <w:r>
-        <w:rPr>
-          <w:rFonts w:hint="cs"/>
-          <w:rtl/>
-          <w:lang w:val="en-US"/>
-        </w:rPr>
-        <w:t xml:space="preserve"> השדה </w:t>
+      <w:r>
+        <w:rPr>
+          <w:lang w:val="en-US"/>
+        </w:rPr>
+        <w:t xml:space="preserve">enum </w:t>
+      </w:r>
+      <w:r>
+        <w:rPr>
+          <w:rFonts w:hint="cs"/>
+          <w:rtl/>
+          <w:lang w:val="en-US"/>
+        </w:rPr>
+        <w:t xml:space="preserve">. השדה </w:t>
       </w:r>
       <w:r>
         <w:rPr>
@@ -603,14 +579,12 @@
           <w:lang w:val="en-US"/>
         </w:rPr>
       </w:pPr>
-      <w:proofErr w:type="spellStart"/>
       <w:r>
         <w:rPr>
           <w:lang w:val="en-US"/>
         </w:rPr>
         <w:t>ValueOutOfRangeException</w:t>
       </w:r>
-      <w:proofErr w:type="spellEnd"/>
       <w:r>
         <w:rPr>
           <w:rFonts w:hint="cs"/>
@@ -673,19 +647,11 @@
           <w:lang w:val="en-US"/>
         </w:rPr>
       </w:pPr>
-      <w:proofErr w:type="spellStart"/>
-      <w:r>
-        <w:rPr>
-          <w:lang w:val="en-US"/>
-        </w:rPr>
-        <w:t>Enum</w:t>
-      </w:r>
-      <w:proofErr w:type="spellEnd"/>
-      <w:r>
-        <w:rPr>
-          <w:lang w:val="en-US"/>
-        </w:rPr>
-        <w:t xml:space="preserve"> Energy Type</w:t>
+      <w:r>
+        <w:rPr>
+          <w:lang w:val="en-US"/>
+        </w:rPr>
+        <w:t>Enum Energy Type</w:t>
       </w:r>
       <w:r>
         <w:rPr>
@@ -748,8 +714,6 @@
         </w:rPr>
         <w:t>מקבל</w:t>
       </w:r>
-      <w:bookmarkStart w:id="0" w:name="_GoBack"/>
-      <w:bookmarkEnd w:id="0"/>
       <w:r>
         <w:rPr>
           <w:rFonts w:hint="cs"/>
@@ -795,109 +759,99 @@
           <w:lang w:val="en-US"/>
         </w:rPr>
       </w:pPr>
-      <w:proofErr w:type="spellStart"/>
+      <w:r>
+        <w:rPr>
+          <w:lang w:val="en-US"/>
+        </w:rPr>
+        <w:t>Enum Fuel Type</w:t>
+      </w:r>
+      <w:r>
+        <w:rPr>
+          <w:rFonts w:hint="cs"/>
+          <w:rtl/>
+          <w:lang w:val="en-US"/>
+        </w:rPr>
+        <w:t xml:space="preserve"> </w:t>
+      </w:r>
+      <w:r>
+        <w:rPr>
+          <w:rtl/>
+          <w:lang w:val="en-US"/>
+        </w:rPr>
+        <w:t>–</w:t>
+      </w:r>
+      <w:r>
+        <w:rPr>
+          <w:rFonts w:hint="cs"/>
+          <w:rtl/>
+          <w:lang w:val="en-US"/>
+        </w:rPr>
+        <w:t xml:space="preserve"> </w:t>
+      </w:r>
+      <w:r>
+        <w:rPr>
+          <w:rFonts w:hint="cs"/>
+          <w:rtl/>
+          <w:lang w:val="en-US"/>
+        </w:rPr>
+        <w:t xml:space="preserve">במחלקה </w:t>
+      </w:r>
+      <w:r>
+        <w:rPr>
+          <w:lang w:val="en-US"/>
+        </w:rPr>
+        <w:t>Vehicle</w:t>
+      </w:r>
+      <w:r>
+        <w:rPr>
+          <w:rFonts w:hint="cs"/>
+          <w:rtl/>
+          <w:lang w:val="en-US"/>
+        </w:rPr>
+        <w:t xml:space="preserve">, </w:t>
+      </w:r>
+      <w:r>
+        <w:rPr>
+          <w:rFonts w:hint="cs"/>
+          <w:rtl/>
+          <w:lang w:val="en-US"/>
+        </w:rPr>
+        <w:t>לסוגי הדלק השונים, מתקבל כקלט ב</w:t>
+      </w:r>
+      <w:r>
+        <w:rPr>
+          <w:lang w:val="en-US"/>
+        </w:rPr>
+        <w:t>constructor</w:t>
+      </w:r>
+      <w:r>
+        <w:rPr>
+          <w:rFonts w:hint="cs"/>
+          <w:rtl/>
+          <w:lang w:val="en-US"/>
+        </w:rPr>
+        <w:t xml:space="preserve"> של </w:t>
+      </w:r>
+      <w:r>
+        <w:rPr>
+          <w:lang w:val="en-US"/>
+        </w:rPr>
+        <w:t>Vehicle</w:t>
+      </w:r>
+      <w:r>
+        <w:rPr>
+          <w:rFonts w:hint="cs"/>
+          <w:rtl/>
+          <w:lang w:val="en-US"/>
+        </w:rPr>
+        <w:t>. השימוש ב</w:t>
+      </w:r>
       <w:r>
         <w:rPr>
           <w:lang w:val="en-US"/>
         </w:rPr>
         <w:t>Enum</w:t>
       </w:r>
-      <w:proofErr w:type="spellEnd"/>
-      <w:r>
-        <w:rPr>
-          <w:lang w:val="en-US"/>
-        </w:rPr>
-        <w:t xml:space="preserve"> Fuel Type</w:t>
-      </w:r>
-      <w:r>
-        <w:rPr>
-          <w:rFonts w:hint="cs"/>
-          <w:rtl/>
-          <w:lang w:val="en-US"/>
-        </w:rPr>
-        <w:t xml:space="preserve"> </w:t>
-      </w:r>
-      <w:r>
-        <w:rPr>
-          <w:rtl/>
-          <w:lang w:val="en-US"/>
-        </w:rPr>
-        <w:t>–</w:t>
-      </w:r>
-      <w:r>
-        <w:rPr>
-          <w:rFonts w:hint="cs"/>
-          <w:rtl/>
-          <w:lang w:val="en-US"/>
-        </w:rPr>
-        <w:t xml:space="preserve"> </w:t>
-      </w:r>
-      <w:r>
-        <w:rPr>
-          <w:rFonts w:hint="cs"/>
-          <w:rtl/>
-          <w:lang w:val="en-US"/>
-        </w:rPr>
-        <w:t xml:space="preserve">במחלקה </w:t>
-      </w:r>
-      <w:r>
-        <w:rPr>
-          <w:lang w:val="en-US"/>
-        </w:rPr>
-        <w:t>Vehicle</w:t>
-      </w:r>
-      <w:r>
-        <w:rPr>
-          <w:rFonts w:hint="cs"/>
-          <w:rtl/>
-          <w:lang w:val="en-US"/>
-        </w:rPr>
-        <w:t xml:space="preserve">, </w:t>
-      </w:r>
-      <w:r>
-        <w:rPr>
-          <w:rFonts w:hint="cs"/>
-          <w:rtl/>
-          <w:lang w:val="en-US"/>
-        </w:rPr>
-        <w:t>לסוגי הדלק השונים, מתקבל כקלט ב</w:t>
-      </w:r>
-      <w:r>
-        <w:rPr>
-          <w:lang w:val="en-US"/>
-        </w:rPr>
-        <w:t>constructor</w:t>
-      </w:r>
-      <w:r>
-        <w:rPr>
-          <w:rFonts w:hint="cs"/>
-          <w:rtl/>
-          <w:lang w:val="en-US"/>
-        </w:rPr>
-        <w:t xml:space="preserve"> של </w:t>
-      </w:r>
-      <w:r>
-        <w:rPr>
-          <w:lang w:val="en-US"/>
-        </w:rPr>
-        <w:t>Vehicle</w:t>
-      </w:r>
-      <w:r>
-        <w:rPr>
-          <w:rFonts w:hint="cs"/>
-          <w:rtl/>
-          <w:lang w:val="en-US"/>
-        </w:rPr>
-        <w:t>. השימוש ב</w:t>
-      </w:r>
-      <w:proofErr w:type="spellStart"/>
-      <w:r>
-        <w:rPr>
-          <w:lang w:val="en-US"/>
-        </w:rPr>
-        <w:t>Enum</w:t>
-      </w:r>
-      <w:proofErr w:type="spellEnd"/>
       <w:r>
         <w:rPr>
           <w:rFonts w:hint="cs"/>
@@ -943,19 +897,11 @@
           <w:lang w:val="en-US"/>
         </w:rPr>
       </w:pPr>
-      <w:proofErr w:type="spellStart"/>
-      <w:r>
-        <w:rPr>
-          <w:lang w:val="en-US"/>
-        </w:rPr>
-        <w:t>Enum</w:t>
-      </w:r>
-      <w:proofErr w:type="spellEnd"/>
-      <w:r>
-        <w:rPr>
-          <w:lang w:val="en-US"/>
-        </w:rPr>
-        <w:t xml:space="preserve"> Vehicle State</w:t>
+      <w:r>
+        <w:rPr>
+          <w:lang w:val="en-US"/>
+        </w:rPr>
+        <w:t>Enum Vehicle State</w:t>
       </w:r>
       <w:r>
         <w:rPr>
@@ -1003,19 +949,11 @@
           <w:lang w:val="en-US"/>
         </w:rPr>
       </w:pPr>
-      <w:proofErr w:type="spellStart"/>
-      <w:r>
-        <w:rPr>
-          <w:lang w:val="en-US"/>
-        </w:rPr>
-        <w:t>Enum</w:t>
-      </w:r>
-      <w:proofErr w:type="spellEnd"/>
-      <w:r>
-        <w:rPr>
-          <w:lang w:val="en-US"/>
-        </w:rPr>
-        <w:t xml:space="preserve"> color</w:t>
+      <w:r>
+        <w:rPr>
+          <w:lang w:val="en-US"/>
+        </w:rPr>
+        <w:t>Enum color</w:t>
       </w:r>
       <w:r>
         <w:rPr>
@@ -1063,33 +1001,11 @@
           <w:lang w:val="en-US"/>
         </w:rPr>
       </w:pPr>
-      <w:proofErr w:type="spellStart"/>
-      <w:r>
-        <w:rPr>
-          <w:lang w:val="en-US"/>
-        </w:rPr>
-        <w:t>Enum</w:t>
-      </w:r>
-      <w:proofErr w:type="spellEnd"/>
-      <w:r>
-        <w:rPr>
-          <w:lang w:val="en-US"/>
-        </w:rPr>
-        <w:t xml:space="preserve"> </w:t>
-      </w:r>
-      <w:proofErr w:type="spellStart"/>
-      <w:r>
-        <w:rPr>
-          <w:lang w:val="en-US"/>
-        </w:rPr>
-        <w:t>Licence</w:t>
-      </w:r>
-      <w:proofErr w:type="spellEnd"/>
-      <w:r>
-        <w:rPr>
-          <w:lang w:val="en-US"/>
-        </w:rPr>
-        <w:t xml:space="preserve"> Type</w:t>
+      <w:r>
+        <w:rPr>
+          <w:lang w:val="en-US"/>
+        </w:rPr>
+        <w:t>Enum Licence Type</w:t>
       </w:r>
       <w:r>
         <w:rPr>
@@ -1174,7 +1090,7 @@
 </file>
 
 <file path=word/styles.xml><?xml version="1.0" encoding="utf-8"?>
-<w:styles xmlns:mc="http://schemas.openxmlformats.org/markup-compatibility/2006" xmlns:r="http://schemas.openxmlformats.org/officeDocument/2006/relationships" xmlns:w="http://schemas.openxmlformats.org/wordprocessingml/2006/main" xmlns:w14="http://schemas.microsoft.com/office/word/2010/wordml" xmlns:w15="http://schemas.microsoft.com/office/word/2012/wordml" xmlns:w16se="http://schemas.microsoft.com/office/word/2015/wordml/symex" mc:Ignorable="w14 w15 w16se">
+<w:styles xmlns:mc="http://schemas.openxmlformats.org/markup-compatibility/2006" xmlns:r="http://schemas.openxmlformats.org/officeDocument/2006/relationships" xmlns:w="http://schemas.openxmlformats.org/wordprocessingml/2006/main" xmlns:w14="http://schemas.microsoft.com/office/word/2010/wordml" xmlns:w15="http://schemas.microsoft.com/office/word/2012/wordml" mc:Ignorable="w14 w15">
   <w:docDefaults>
     <w:rPrDefault>
       <w:rPr>
@@ -1190,7 +1106,7 @@
       </w:pPr>
     </w:pPrDefault>
   </w:docDefaults>
-  <w:latentStyles w:defLockedState="0" w:defUIPriority="99" w:defSemiHidden="0" w:defUnhideWhenUsed="0" w:defQFormat="0" w:count="374">
+  <w:latentStyles w:defLockedState="0" w:defUIPriority="99" w:defSemiHidden="0" w:defUnhideWhenUsed="0" w:defQFormat="0" w:count="382">
     <w:lsdException w:name="Normal" w:uiPriority="0" w:qFormat="1"/>
     <w:lsdException w:name="heading 1" w:uiPriority="9" w:qFormat="1"/>
     <w:lsdException w:name="heading 2" w:semiHidden="1" w:uiPriority="9" w:unhideWhenUsed="1" w:qFormat="1"/>
@@ -1564,7 +1480,6 @@
     <w:lsdException w:name="List Table 7 Colorful Accent 6" w:uiPriority="52"/>
     <w:lsdException w:name="Mention" w:semiHidden="1" w:unhideWhenUsed="1"/>
     <w:lsdException w:name="Smart Hyperlink" w:semiHidden="1" w:unhideWhenUsed="1"/>
-    <w:lsdException w:name="Hashtag" w:semiHidden="1" w:unhideWhenUsed="1"/>
   </w:latentStyles>
   <w:style w:type="paragraph" w:default="1" w:styleId="Normal">
     <w:name w:val="Normal"/>

</xml_diff>

<commit_message>
diagram in word file
</commit_message>
<xml_diff>
--- a/B17 Ex03/B17 Ex03 Hilla 200226132 Adar 308491596.docx
+++ b/B17 Ex03/B17 Ex03 Hilla 200226132 Adar 308491596.docx
@@ -1,6 +1,6 @@
 
 <file path=word/document.xml><?xml version="1.0" encoding="utf-8"?>
-<w:document xmlns:wpc="http://schemas.microsoft.com/office/word/2010/wordprocessingCanvas" xmlns:mo="http://schemas.microsoft.com/office/mac/office/2008/main" xmlns:mc="http://schemas.openxmlformats.org/markup-compatibility/2006" xmlns:mv="urn:schemas-microsoft-com:mac:vml" xmlns:o="urn:schemas-microsoft-com:office:office" xmlns:r="http://schemas.openxmlformats.org/officeDocument/2006/relationships" xmlns:m="http://schemas.openxmlformats.org/officeDocument/2006/math" xmlns:v="urn:schemas-microsoft-com:vml" xmlns:wp14="http://schemas.microsoft.com/office/word/2010/wordprocessingDrawing" xmlns:wp="http://schemas.openxmlformats.org/drawingml/2006/wordprocessingDrawing" xmlns:w10="urn:schemas-microsoft-com:office:word" xmlns:w="http://schemas.openxmlformats.org/wordprocessingml/2006/main" xmlns:w14="http://schemas.microsoft.com/office/word/2010/wordml" xmlns:w15="http://schemas.microsoft.com/office/word/2012/wordml" xmlns:wpg="http://schemas.microsoft.com/office/word/2010/wordprocessingGroup" xmlns:wpi="http://schemas.microsoft.com/office/word/2010/wordprocessingInk" xmlns:wne="http://schemas.microsoft.com/office/word/2006/wordml" xmlns:wps="http://schemas.microsoft.com/office/word/2010/wordprocessingShape" mc:Ignorable="w14 w15 wp14">
+<w:document xmlns:wpc="http://schemas.microsoft.com/office/word/2010/wordprocessingCanvas" xmlns:cx="http://schemas.microsoft.com/office/drawing/2014/chartex" xmlns:cx1="http://schemas.microsoft.com/office/drawing/2015/9/8/chartex" xmlns:cx2="http://schemas.microsoft.com/office/drawing/2015/10/21/chartex" xmlns:cx3="http://schemas.microsoft.com/office/drawing/2016/5/9/chartex" xmlns:cx4="http://schemas.microsoft.com/office/drawing/2016/5/10/chartex" xmlns:cx5="http://schemas.microsoft.com/office/drawing/2016/5/11/chartex" xmlns:mc="http://schemas.openxmlformats.org/markup-compatibility/2006" xmlns:o="urn:schemas-microsoft-com:office:office" xmlns:r="http://schemas.openxmlformats.org/officeDocument/2006/relationships" xmlns:m="http://schemas.openxmlformats.org/officeDocument/2006/math" xmlns:v="urn:schemas-microsoft-com:vml" xmlns:wp14="http://schemas.microsoft.com/office/word/2010/wordprocessingDrawing" xmlns:wp="http://schemas.openxmlformats.org/drawingml/2006/wordprocessingDrawing" xmlns:w10="urn:schemas-microsoft-com:office:word" xmlns:w="http://schemas.openxmlformats.org/wordprocessingml/2006/main" xmlns:w14="http://schemas.microsoft.com/office/word/2010/wordml" xmlns:w15="http://schemas.microsoft.com/office/word/2012/wordml" xmlns:w16se="http://schemas.microsoft.com/office/word/2015/wordml/symex" xmlns:wpg="http://schemas.microsoft.com/office/word/2010/wordprocessingGroup" xmlns:wpi="http://schemas.microsoft.com/office/word/2010/wordprocessingInk" xmlns:wne="http://schemas.microsoft.com/office/word/2006/wordml" xmlns:wps="http://schemas.microsoft.com/office/word/2010/wordprocessingShape" mc:Ignorable="w14 w15 w16se wp14">
   <w:body>
     <w:p>
       <w:pPr>
@@ -8,11 +8,33 @@
           <w:lang w:val="en-US"/>
         </w:rPr>
       </w:pPr>
-      <w:r>
-        <w:rPr>
-          <w:lang w:val="en-US"/>
-        </w:rPr>
-        <w:t xml:space="preserve">Hilla Barkal </w:t>
+      <w:proofErr w:type="spellStart"/>
+      <w:r>
+        <w:rPr>
+          <w:lang w:val="en-US"/>
+        </w:rPr>
+        <w:t>Hilla</w:t>
+      </w:r>
+      <w:proofErr w:type="spellEnd"/>
+      <w:r>
+        <w:rPr>
+          <w:lang w:val="en-US"/>
+        </w:rPr>
+        <w:t xml:space="preserve"> </w:t>
+      </w:r>
+      <w:proofErr w:type="spellStart"/>
+      <w:r>
+        <w:rPr>
+          <w:lang w:val="en-US"/>
+        </w:rPr>
+        <w:t>Barkal</w:t>
+      </w:r>
+      <w:proofErr w:type="spellEnd"/>
+      <w:r>
+        <w:rPr>
+          <w:lang w:val="en-US"/>
+        </w:rPr>
+        <w:t xml:space="preserve"> </w:t>
       </w:r>
       <w:r>
         <w:rPr>
@@ -20,8 +42,6 @@
         </w:rPr>
         <w:t>200226132</w:t>
       </w:r>
-      <w:bookmarkStart w:id="0" w:name="_GoBack"/>
-      <w:bookmarkEnd w:id="0"/>
     </w:p>
     <w:p>
       <w:pPr>
@@ -33,7 +53,21 @@
         <w:rPr>
           <w:lang w:val="en-US"/>
         </w:rPr>
-        <w:t>Adar Lavi 308491596</w:t>
+        <w:t xml:space="preserve">Adar </w:t>
+      </w:r>
+      <w:proofErr w:type="spellStart"/>
+      <w:r>
+        <w:rPr>
+          <w:lang w:val="en-US"/>
+        </w:rPr>
+        <w:t>Lavi</w:t>
+      </w:r>
+      <w:proofErr w:type="spellEnd"/>
+      <w:r>
+        <w:rPr>
+          <w:lang w:val="en-US"/>
+        </w:rPr>
+        <w:t xml:space="preserve"> 308491596</w:t>
       </w:r>
     </w:p>
     <w:p>
@@ -149,11 +183,19 @@
         </w:rPr>
         <w:t xml:space="preserve"> באמצעות משתנה</w:t>
       </w:r>
-      <w:r>
-        <w:rPr>
-          <w:lang w:val="en-US"/>
-        </w:rPr>
-        <w:t xml:space="preserve">enum </w:t>
+      <w:proofErr w:type="spellStart"/>
+      <w:r>
+        <w:rPr>
+          <w:lang w:val="en-US"/>
+        </w:rPr>
+        <w:t>enum</w:t>
+      </w:r>
+      <w:proofErr w:type="spellEnd"/>
+      <w:r>
+        <w:rPr>
+          <w:lang w:val="en-US"/>
+        </w:rPr>
+        <w:t xml:space="preserve"> </w:t>
       </w:r>
       <w:r>
         <w:rPr>
@@ -579,12 +621,14 @@
           <w:lang w:val="en-US"/>
         </w:rPr>
       </w:pPr>
+      <w:proofErr w:type="spellStart"/>
       <w:r>
         <w:rPr>
           <w:lang w:val="en-US"/>
         </w:rPr>
         <w:t>ValueOutOfRangeException</w:t>
       </w:r>
+      <w:proofErr w:type="spellEnd"/>
       <w:r>
         <w:rPr>
           <w:rFonts w:hint="cs"/>
@@ -647,11 +691,19 @@
           <w:lang w:val="en-US"/>
         </w:rPr>
       </w:pPr>
-      <w:r>
-        <w:rPr>
-          <w:lang w:val="en-US"/>
-        </w:rPr>
-        <w:t>Enum Energy Type</w:t>
+      <w:proofErr w:type="spellStart"/>
+      <w:r>
+        <w:rPr>
+          <w:lang w:val="en-US"/>
+        </w:rPr>
+        <w:t>Enum</w:t>
+      </w:r>
+      <w:proofErr w:type="spellEnd"/>
+      <w:r>
+        <w:rPr>
+          <w:lang w:val="en-US"/>
+        </w:rPr>
+        <w:t xml:space="preserve"> Energy Type</w:t>
       </w:r>
       <w:r>
         <w:rPr>
@@ -759,11 +811,19 @@
           <w:lang w:val="en-US"/>
         </w:rPr>
       </w:pPr>
-      <w:r>
-        <w:rPr>
-          <w:lang w:val="en-US"/>
-        </w:rPr>
-        <w:t>Enum Fuel Type</w:t>
+      <w:proofErr w:type="spellStart"/>
+      <w:r>
+        <w:rPr>
+          <w:lang w:val="en-US"/>
+        </w:rPr>
+        <w:t>Enum</w:t>
+      </w:r>
+      <w:proofErr w:type="spellEnd"/>
+      <w:r>
+        <w:rPr>
+          <w:lang w:val="en-US"/>
+        </w:rPr>
+        <w:t xml:space="preserve"> Fuel Type</w:t>
       </w:r>
       <w:r>
         <w:rPr>
@@ -846,12 +906,14 @@
         </w:rPr>
         <w:t>. השימוש ב</w:t>
       </w:r>
+      <w:proofErr w:type="spellStart"/>
       <w:r>
         <w:rPr>
           <w:lang w:val="en-US"/>
         </w:rPr>
         <w:t>Enum</w:t>
       </w:r>
+      <w:proofErr w:type="spellEnd"/>
       <w:r>
         <w:rPr>
           <w:rFonts w:hint="cs"/>
@@ -897,11 +959,19 @@
           <w:lang w:val="en-US"/>
         </w:rPr>
       </w:pPr>
-      <w:r>
-        <w:rPr>
-          <w:lang w:val="en-US"/>
-        </w:rPr>
-        <w:t>Enum Vehicle State</w:t>
+      <w:proofErr w:type="spellStart"/>
+      <w:r>
+        <w:rPr>
+          <w:lang w:val="en-US"/>
+        </w:rPr>
+        <w:t>Enum</w:t>
+      </w:r>
+      <w:proofErr w:type="spellEnd"/>
+      <w:r>
+        <w:rPr>
+          <w:lang w:val="en-US"/>
+        </w:rPr>
+        <w:t xml:space="preserve"> Vehicle State</w:t>
       </w:r>
       <w:r>
         <w:rPr>
@@ -949,11 +1019,19 @@
           <w:lang w:val="en-US"/>
         </w:rPr>
       </w:pPr>
-      <w:r>
-        <w:rPr>
-          <w:lang w:val="en-US"/>
-        </w:rPr>
-        <w:t>Enum color</w:t>
+      <w:proofErr w:type="spellStart"/>
+      <w:r>
+        <w:rPr>
+          <w:lang w:val="en-US"/>
+        </w:rPr>
+        <w:t>Enum</w:t>
+      </w:r>
+      <w:proofErr w:type="spellEnd"/>
+      <w:r>
+        <w:rPr>
+          <w:lang w:val="en-US"/>
+        </w:rPr>
+        <w:t xml:space="preserve"> color</w:t>
       </w:r>
       <w:r>
         <w:rPr>
@@ -1001,11 +1079,33 @@
           <w:lang w:val="en-US"/>
         </w:rPr>
       </w:pPr>
-      <w:r>
-        <w:rPr>
-          <w:lang w:val="en-US"/>
-        </w:rPr>
-        <w:t>Enum Licence Type</w:t>
+      <w:proofErr w:type="spellStart"/>
+      <w:r>
+        <w:rPr>
+          <w:lang w:val="en-US"/>
+        </w:rPr>
+        <w:t>Enum</w:t>
+      </w:r>
+      <w:proofErr w:type="spellEnd"/>
+      <w:r>
+        <w:rPr>
+          <w:lang w:val="en-US"/>
+        </w:rPr>
+        <w:t xml:space="preserve"> </w:t>
+      </w:r>
+      <w:proofErr w:type="spellStart"/>
+      <w:r>
+        <w:rPr>
+          <w:lang w:val="en-US"/>
+        </w:rPr>
+        <w:t>Licence</w:t>
+      </w:r>
+      <w:proofErr w:type="spellEnd"/>
+      <w:r>
+        <w:rPr>
+          <w:lang w:val="en-US"/>
+        </w:rPr>
+        <w:t xml:space="preserve"> Type</w:t>
       </w:r>
       <w:r>
         <w:rPr>
@@ -1072,12 +1172,492 @@
       </w:pPr>
       <w:r>
         <w:rPr>
+          <w:noProof/>
+          <w:lang w:val="en-US"/>
+        </w:rPr>
+        <w:lastRenderedPageBreak/>
+        <w:drawing>
+          <wp:anchor distT="0" distB="0" distL="114300" distR="114300" simplePos="0" relativeHeight="251663360" behindDoc="0" locked="0" layoutInCell="1" allowOverlap="1" wp14:anchorId="00BB4A51" wp14:editId="15742B5F">
+            <wp:simplePos x="0" y="0"/>
+            <wp:positionH relativeFrom="column">
+              <wp:posOffset>57150</wp:posOffset>
+            </wp:positionH>
+            <wp:positionV relativeFrom="paragraph">
+              <wp:posOffset>2838450</wp:posOffset>
+            </wp:positionV>
+            <wp:extent cx="768350" cy="571500"/>
+            <wp:effectExtent l="0" t="0" r="0" b="0"/>
+            <wp:wrapSquare wrapText="bothSides"/>
+            <wp:docPr id="6" name="Picture 6"/>
+            <wp:cNvGraphicFramePr>
+              <a:graphicFrameLocks xmlns:a="http://schemas.openxmlformats.org/drawingml/2006/main" noChangeAspect="1"/>
+            </wp:cNvGraphicFramePr>
+            <a:graphic xmlns:a="http://schemas.openxmlformats.org/drawingml/2006/main">
+              <a:graphicData uri="http://schemas.openxmlformats.org/drawingml/2006/picture">
+                <pic:pic xmlns:pic="http://schemas.openxmlformats.org/drawingml/2006/picture">
+                  <pic:nvPicPr>
+                    <pic:cNvPr id="1" name=""/>
+                    <pic:cNvPicPr/>
+                  </pic:nvPicPr>
+                  <pic:blipFill rotWithShape="1">
+                    <a:blip r:embed="rId4" cstate="print">
+                      <a:extLst>
+                        <a:ext uri="{28A0092B-C50C-407E-A947-70E740481C1C}">
+                          <a14:useLocalDpi xmlns:a14="http://schemas.microsoft.com/office/drawing/2010/main" val="0"/>
+                        </a:ext>
+                      </a:extLst>
+                    </a:blip>
+                    <a:srcRect l="4100" t="53772" r="82494" b="28500"/>
+                    <a:stretch/>
+                  </pic:blipFill>
+                  <pic:spPr bwMode="auto">
+                    <a:xfrm>
+                      <a:off x="0" y="0"/>
+                      <a:ext cx="768350" cy="571500"/>
+                    </a:xfrm>
+                    <a:prstGeom prst="rect">
+                      <a:avLst/>
+                    </a:prstGeom>
+                    <a:ln>
+                      <a:noFill/>
+                    </a:ln>
+                    <a:extLst>
+                      <a:ext uri="{53640926-AAD7-44D8-BBD7-CCE9431645EC}">
+                        <a14:shadowObscured xmlns:a14="http://schemas.microsoft.com/office/drawing/2010/main"/>
+                      </a:ext>
+                    </a:extLst>
+                  </pic:spPr>
+                </pic:pic>
+              </a:graphicData>
+            </a:graphic>
+            <wp14:sizeRelH relativeFrom="page">
+              <wp14:pctWidth>0</wp14:pctWidth>
+            </wp14:sizeRelH>
+            <wp14:sizeRelV relativeFrom="page">
+              <wp14:pctHeight>0</wp14:pctHeight>
+            </wp14:sizeRelV>
+          </wp:anchor>
+        </w:drawing>
+      </w:r>
+      <w:r>
+        <w:rPr>
+          <w:noProof/>
+          <w:lang w:val="en-US"/>
+        </w:rPr>
+        <w:drawing>
+          <wp:anchor distT="0" distB="0" distL="114300" distR="114300" simplePos="0" relativeHeight="251664384" behindDoc="0" locked="0" layoutInCell="1" allowOverlap="1" wp14:anchorId="24A20FF9" wp14:editId="4EA6F92E">
+            <wp:simplePos x="0" y="0"/>
+            <wp:positionH relativeFrom="column">
+              <wp:posOffset>76200</wp:posOffset>
+            </wp:positionH>
+            <wp:positionV relativeFrom="paragraph">
+              <wp:posOffset>2235200</wp:posOffset>
+            </wp:positionV>
+            <wp:extent cx="730250" cy="615950"/>
+            <wp:effectExtent l="0" t="0" r="0" b="0"/>
+            <wp:wrapSquare wrapText="bothSides"/>
+            <wp:docPr id="7" name="Picture 7"/>
+            <wp:cNvGraphicFramePr>
+              <a:graphicFrameLocks xmlns:a="http://schemas.openxmlformats.org/drawingml/2006/main" noChangeAspect="1"/>
+            </wp:cNvGraphicFramePr>
+            <a:graphic xmlns:a="http://schemas.openxmlformats.org/drawingml/2006/main">
+              <a:graphicData uri="http://schemas.openxmlformats.org/drawingml/2006/picture">
+                <pic:pic xmlns:pic="http://schemas.openxmlformats.org/drawingml/2006/picture">
+                  <pic:nvPicPr>
+                    <pic:cNvPr id="1" name=""/>
+                    <pic:cNvPicPr/>
+                  </pic:nvPicPr>
+                  <pic:blipFill rotWithShape="1">
+                    <a:blip r:embed="rId5" cstate="print">
+                      <a:extLst>
+                        <a:ext uri="{28A0092B-C50C-407E-A947-70E740481C1C}">
+                          <a14:useLocalDpi xmlns:a14="http://schemas.microsoft.com/office/drawing/2010/main" val="0"/>
+                        </a:ext>
+                      </a:extLst>
+                    </a:blip>
+                    <a:srcRect l="18835" t="39985" r="68424" b="40910"/>
+                    <a:stretch/>
+                  </pic:blipFill>
+                  <pic:spPr bwMode="auto">
+                    <a:xfrm>
+                      <a:off x="0" y="0"/>
+                      <a:ext cx="730250" cy="615950"/>
+                    </a:xfrm>
+                    <a:prstGeom prst="rect">
+                      <a:avLst/>
+                    </a:prstGeom>
+                    <a:ln>
+                      <a:noFill/>
+                    </a:ln>
+                    <a:extLst>
+                      <a:ext uri="{53640926-AAD7-44D8-BBD7-CCE9431645EC}">
+                        <a14:shadowObscured xmlns:a14="http://schemas.microsoft.com/office/drawing/2010/main"/>
+                      </a:ext>
+                    </a:extLst>
+                  </pic:spPr>
+                </pic:pic>
+              </a:graphicData>
+            </a:graphic>
+            <wp14:sizeRelH relativeFrom="page">
+              <wp14:pctWidth>0</wp14:pctWidth>
+            </wp14:sizeRelH>
+            <wp14:sizeRelV relativeFrom="page">
+              <wp14:pctHeight>0</wp14:pctHeight>
+            </wp14:sizeRelV>
+          </wp:anchor>
+        </w:drawing>
+      </w:r>
+      <w:r>
+        <w:rPr>
+          <w:noProof/>
+          <w:lang w:val="en-US"/>
+        </w:rPr>
+        <w:drawing>
+          <wp:anchor distT="0" distB="0" distL="114300" distR="114300" simplePos="0" relativeHeight="251662336" behindDoc="0" locked="0" layoutInCell="1" allowOverlap="1" wp14:anchorId="0EB26708" wp14:editId="2B0844A1">
+            <wp:simplePos x="0" y="0"/>
+            <wp:positionH relativeFrom="column">
+              <wp:posOffset>82550</wp:posOffset>
+            </wp:positionH>
+            <wp:positionV relativeFrom="paragraph">
+              <wp:posOffset>1771650</wp:posOffset>
+            </wp:positionV>
+            <wp:extent cx="711200" cy="482600"/>
+            <wp:effectExtent l="0" t="0" r="0" b="0"/>
+            <wp:wrapSquare wrapText="bothSides"/>
+            <wp:docPr id="5" name="Picture 5"/>
+            <wp:cNvGraphicFramePr>
+              <a:graphicFrameLocks xmlns:a="http://schemas.openxmlformats.org/drawingml/2006/main" noChangeAspect="1"/>
+            </wp:cNvGraphicFramePr>
+            <a:graphic xmlns:a="http://schemas.openxmlformats.org/drawingml/2006/main">
+              <a:graphicData uri="http://schemas.openxmlformats.org/drawingml/2006/picture">
+                <pic:pic xmlns:pic="http://schemas.openxmlformats.org/drawingml/2006/picture">
+                  <pic:nvPicPr>
+                    <pic:cNvPr id="1" name=""/>
+                    <pic:cNvPicPr/>
+                  </pic:nvPicPr>
+                  <pic:blipFill rotWithShape="1">
+                    <a:blip r:embed="rId4" cstate="print">
+                      <a:extLst>
+                        <a:ext uri="{28A0092B-C50C-407E-A947-70E740481C1C}">
+                          <a14:useLocalDpi xmlns:a14="http://schemas.microsoft.com/office/drawing/2010/main" val="0"/>
+                        </a:ext>
+                      </a:extLst>
+                    </a:blip>
+                    <a:srcRect l="18946" t="47075" r="68646" b="37956"/>
+                    <a:stretch/>
+                  </pic:blipFill>
+                  <pic:spPr bwMode="auto">
+                    <a:xfrm>
+                      <a:off x="0" y="0"/>
+                      <a:ext cx="711200" cy="482600"/>
+                    </a:xfrm>
+                    <a:prstGeom prst="rect">
+                      <a:avLst/>
+                    </a:prstGeom>
+                    <a:ln>
+                      <a:noFill/>
+                    </a:ln>
+                    <a:extLst>
+                      <a:ext uri="{53640926-AAD7-44D8-BBD7-CCE9431645EC}">
+                        <a14:shadowObscured xmlns:a14="http://schemas.microsoft.com/office/drawing/2010/main"/>
+                      </a:ext>
+                    </a:extLst>
+                  </pic:spPr>
+                </pic:pic>
+              </a:graphicData>
+            </a:graphic>
+            <wp14:sizeRelH relativeFrom="page">
+              <wp14:pctWidth>0</wp14:pctWidth>
+            </wp14:sizeRelH>
+            <wp14:sizeRelV relativeFrom="page">
+              <wp14:pctHeight>0</wp14:pctHeight>
+            </wp14:sizeRelV>
+          </wp:anchor>
+        </w:drawing>
+      </w:r>
+      <w:r>
+        <w:rPr>
+          <w:noProof/>
+          <w:lang w:val="en-US"/>
+        </w:rPr>
+        <w:drawing>
+          <wp:anchor distT="0" distB="0" distL="114300" distR="114300" simplePos="0" relativeHeight="251661312" behindDoc="0" locked="0" layoutInCell="1" allowOverlap="1" wp14:anchorId="17F598E5" wp14:editId="7BDE109A">
+            <wp:simplePos x="0" y="0"/>
+            <wp:positionH relativeFrom="column">
+              <wp:posOffset>57150</wp:posOffset>
+            </wp:positionH>
+            <wp:positionV relativeFrom="paragraph">
+              <wp:posOffset>1231900</wp:posOffset>
+            </wp:positionV>
+            <wp:extent cx="730250" cy="546100"/>
+            <wp:effectExtent l="0" t="0" r="0" b="6350"/>
+            <wp:wrapSquare wrapText="bothSides"/>
+            <wp:docPr id="4" name="Picture 4"/>
+            <wp:cNvGraphicFramePr>
+              <a:graphicFrameLocks xmlns:a="http://schemas.openxmlformats.org/drawingml/2006/main" noChangeAspect="1"/>
+            </wp:cNvGraphicFramePr>
+            <a:graphic xmlns:a="http://schemas.openxmlformats.org/drawingml/2006/main">
+              <a:graphicData uri="http://schemas.openxmlformats.org/drawingml/2006/picture">
+                <pic:pic xmlns:pic="http://schemas.openxmlformats.org/drawingml/2006/picture">
+                  <pic:nvPicPr>
+                    <pic:cNvPr id="1" name=""/>
+                    <pic:cNvPicPr/>
+                  </pic:nvPicPr>
+                  <pic:blipFill rotWithShape="1">
+                    <a:blip r:embed="rId4" cstate="print">
+                      <a:extLst>
+                        <a:ext uri="{28A0092B-C50C-407E-A947-70E740481C1C}">
+                          <a14:useLocalDpi xmlns:a14="http://schemas.microsoft.com/office/drawing/2010/main" val="0"/>
+                        </a:ext>
+                      </a:extLst>
+                    </a:blip>
+                    <a:srcRect l="18502" t="29939" r="68757" b="53122"/>
+                    <a:stretch/>
+                  </pic:blipFill>
+                  <pic:spPr bwMode="auto">
+                    <a:xfrm>
+                      <a:off x="0" y="0"/>
+                      <a:ext cx="730250" cy="546100"/>
+                    </a:xfrm>
+                    <a:prstGeom prst="rect">
+                      <a:avLst/>
+                    </a:prstGeom>
+                    <a:ln>
+                      <a:noFill/>
+                    </a:ln>
+                    <a:extLst>
+                      <a:ext uri="{53640926-AAD7-44D8-BBD7-CCE9431645EC}">
+                        <a14:shadowObscured xmlns:a14="http://schemas.microsoft.com/office/drawing/2010/main"/>
+                      </a:ext>
+                    </a:extLst>
+                  </pic:spPr>
+                </pic:pic>
+              </a:graphicData>
+            </a:graphic>
+            <wp14:sizeRelH relativeFrom="page">
+              <wp14:pctWidth>0</wp14:pctWidth>
+            </wp14:sizeRelH>
+            <wp14:sizeRelV relativeFrom="page">
+              <wp14:pctHeight>0</wp14:pctHeight>
+            </wp14:sizeRelV>
+          </wp:anchor>
+        </w:drawing>
+      </w:r>
+      <w:r>
+        <w:rPr>
+          <w:noProof/>
+          <w:lang w:val="en-US"/>
+        </w:rPr>
+        <w:drawing>
+          <wp:anchor distT="0" distB="0" distL="114300" distR="114300" simplePos="0" relativeHeight="251660288" behindDoc="0" locked="0" layoutInCell="1" allowOverlap="1" wp14:anchorId="382BD44F" wp14:editId="1D6899B4">
+            <wp:simplePos x="0" y="0"/>
+            <wp:positionH relativeFrom="column">
+              <wp:posOffset>82550</wp:posOffset>
+            </wp:positionH>
+            <wp:positionV relativeFrom="paragraph">
+              <wp:posOffset>819150</wp:posOffset>
+            </wp:positionV>
+            <wp:extent cx="711200" cy="406400"/>
+            <wp:effectExtent l="0" t="0" r="0" b="0"/>
+            <wp:wrapSquare wrapText="bothSides"/>
+            <wp:docPr id="3" name="Picture 3"/>
+            <wp:cNvGraphicFramePr>
+              <a:graphicFrameLocks xmlns:a="http://schemas.openxmlformats.org/drawingml/2006/main" noChangeAspect="1"/>
+            </wp:cNvGraphicFramePr>
+            <a:graphic xmlns:a="http://schemas.openxmlformats.org/drawingml/2006/main">
+              <a:graphicData uri="http://schemas.openxmlformats.org/drawingml/2006/picture">
+                <pic:pic xmlns:pic="http://schemas.openxmlformats.org/drawingml/2006/picture">
+                  <pic:nvPicPr>
+                    <pic:cNvPr id="1" name=""/>
+                    <pic:cNvPicPr/>
+                  </pic:nvPicPr>
+                  <pic:blipFill rotWithShape="1">
+                    <a:blip r:embed="rId4" cstate="print">
+                      <a:extLst>
+                        <a:ext uri="{28A0092B-C50C-407E-A947-70E740481C1C}">
+                          <a14:useLocalDpi xmlns:a14="http://schemas.microsoft.com/office/drawing/2010/main" val="0"/>
+                        </a:ext>
+                      </a:extLst>
+                    </a:blip>
+                    <a:srcRect l="18946" t="16939" r="68644" b="70455"/>
+                    <a:stretch/>
+                  </pic:blipFill>
+                  <pic:spPr bwMode="auto">
+                    <a:xfrm>
+                      <a:off x="0" y="0"/>
+                      <a:ext cx="711200" cy="406400"/>
+                    </a:xfrm>
+                    <a:prstGeom prst="rect">
+                      <a:avLst/>
+                    </a:prstGeom>
+                    <a:ln>
+                      <a:noFill/>
+                    </a:ln>
+                    <a:extLst>
+                      <a:ext uri="{53640926-AAD7-44D8-BBD7-CCE9431645EC}">
+                        <a14:shadowObscured xmlns:a14="http://schemas.microsoft.com/office/drawing/2010/main"/>
+                      </a:ext>
+                    </a:extLst>
+                  </pic:spPr>
+                </pic:pic>
+              </a:graphicData>
+            </a:graphic>
+            <wp14:sizeRelH relativeFrom="page">
+              <wp14:pctWidth>0</wp14:pctWidth>
+            </wp14:sizeRelH>
+            <wp14:sizeRelV relativeFrom="page">
+              <wp14:pctHeight>0</wp14:pctHeight>
+            </wp14:sizeRelV>
+          </wp:anchor>
+        </w:drawing>
+      </w:r>
+      <w:r>
+        <w:rPr>
+          <w:noProof/>
+          <w:lang w:val="en-US"/>
+        </w:rPr>
+        <w:drawing>
+          <wp:anchor distT="0" distB="0" distL="114300" distR="114300" simplePos="0" relativeHeight="251659264" behindDoc="0" locked="0" layoutInCell="1" allowOverlap="1" wp14:anchorId="2D30E1D7" wp14:editId="63BE181F">
+            <wp:simplePos x="0" y="0"/>
+            <wp:positionH relativeFrom="column">
+              <wp:posOffset>63500</wp:posOffset>
+            </wp:positionH>
+            <wp:positionV relativeFrom="paragraph">
+              <wp:posOffset>260350</wp:posOffset>
+            </wp:positionV>
+            <wp:extent cx="755650" cy="577850"/>
+            <wp:effectExtent l="0" t="0" r="6350" b="0"/>
+            <wp:wrapSquare wrapText="bothSides"/>
+            <wp:docPr id="2" name="Picture 2"/>
+            <wp:cNvGraphicFramePr>
+              <a:graphicFrameLocks xmlns:a="http://schemas.openxmlformats.org/drawingml/2006/main" noChangeAspect="1"/>
+            </wp:cNvGraphicFramePr>
+            <a:graphic xmlns:a="http://schemas.openxmlformats.org/drawingml/2006/main">
+              <a:graphicData uri="http://schemas.openxmlformats.org/drawingml/2006/picture">
+                <pic:pic xmlns:pic="http://schemas.openxmlformats.org/drawingml/2006/picture">
+                  <pic:nvPicPr>
+                    <pic:cNvPr id="1" name=""/>
+                    <pic:cNvPicPr/>
+                  </pic:nvPicPr>
+                  <pic:blipFill rotWithShape="1">
+                    <a:blip r:embed="rId4" cstate="print">
+                      <a:extLst>
+                        <a:ext uri="{28A0092B-C50C-407E-A947-70E740481C1C}">
+                          <a14:useLocalDpi xmlns:a14="http://schemas.microsoft.com/office/drawing/2010/main" val="0"/>
+                        </a:ext>
+                      </a:extLst>
+                    </a:blip>
+                    <a:srcRect l="40993" t="52196" r="45823" b="29880"/>
+                    <a:stretch/>
+                  </pic:blipFill>
+                  <pic:spPr bwMode="auto">
+                    <a:xfrm>
+                      <a:off x="0" y="0"/>
+                      <a:ext cx="755650" cy="577850"/>
+                    </a:xfrm>
+                    <a:prstGeom prst="rect">
+                      <a:avLst/>
+                    </a:prstGeom>
+                    <a:ln>
+                      <a:noFill/>
+                    </a:ln>
+                    <a:extLst>
+                      <a:ext uri="{53640926-AAD7-44D8-BBD7-CCE9431645EC}">
+                        <a14:shadowObscured xmlns:a14="http://schemas.microsoft.com/office/drawing/2010/main"/>
+                      </a:ext>
+                    </a:extLst>
+                  </pic:spPr>
+                </pic:pic>
+              </a:graphicData>
+            </a:graphic>
+            <wp14:sizeRelH relativeFrom="page">
+              <wp14:pctWidth>0</wp14:pctWidth>
+            </wp14:sizeRelH>
+            <wp14:sizeRelV relativeFrom="page">
+              <wp14:pctHeight>0</wp14:pctHeight>
+            </wp14:sizeRelV>
+          </wp:anchor>
+        </w:drawing>
+      </w:r>
+      <w:r>
+        <w:rPr>
           <w:rFonts w:hint="cs"/>
           <w:rtl/>
           <w:lang w:val="en-US"/>
         </w:rPr>
         <w:t>דיאגרמת היררכיות הירושה</w:t>
       </w:r>
+    </w:p>
+    <w:p>
+      <w:pPr>
+        <w:bidi/>
+        <w:rPr>
+          <w:lang w:val="en-US"/>
+        </w:rPr>
+      </w:pPr>
+      <w:bookmarkStart w:id="0" w:name="_GoBack"/>
+      <w:r>
+        <w:rPr>
+          <w:noProof/>
+          <w:lang w:val="en-US"/>
+        </w:rPr>
+        <w:drawing>
+          <wp:anchor distT="0" distB="0" distL="114300" distR="114300" simplePos="0" relativeHeight="251658240" behindDoc="0" locked="0" layoutInCell="1" allowOverlap="1" wp14:anchorId="1F16B15A" wp14:editId="18FD2BEC">
+            <wp:simplePos x="0" y="0"/>
+            <wp:positionH relativeFrom="margin">
+              <wp:align>right</wp:align>
+            </wp:positionH>
+            <wp:positionV relativeFrom="paragraph">
+              <wp:posOffset>-1905</wp:posOffset>
+            </wp:positionV>
+            <wp:extent cx="5731510" cy="4993005"/>
+            <wp:effectExtent l="0" t="0" r="2540" b="0"/>
+            <wp:wrapSquare wrapText="bothSides"/>
+            <wp:docPr id="1" name="Picture 1"/>
+            <wp:cNvGraphicFramePr>
+              <a:graphicFrameLocks xmlns:a="http://schemas.openxmlformats.org/drawingml/2006/main" noChangeAspect="1"/>
+            </wp:cNvGraphicFramePr>
+            <a:graphic xmlns:a="http://schemas.openxmlformats.org/drawingml/2006/main">
+              <a:graphicData uri="http://schemas.openxmlformats.org/drawingml/2006/picture">
+                <pic:pic xmlns:pic="http://schemas.openxmlformats.org/drawingml/2006/picture">
+                  <pic:nvPicPr>
+                    <pic:cNvPr id="1" name="ClassDiagram2.png"/>
+                    <pic:cNvPicPr/>
+                  </pic:nvPicPr>
+                  <pic:blipFill>
+                    <a:blip r:embed="rId6" cstate="print">
+                      <a:extLst>
+                        <a:ext uri="{28A0092B-C50C-407E-A947-70E740481C1C}">
+                          <a14:useLocalDpi xmlns:a14="http://schemas.microsoft.com/office/drawing/2010/main" val="0"/>
+                        </a:ext>
+                      </a:extLst>
+                    </a:blip>
+                    <a:stretch>
+                      <a:fillRect/>
+                    </a:stretch>
+                  </pic:blipFill>
+                  <pic:spPr>
+                    <a:xfrm>
+                      <a:off x="0" y="0"/>
+                      <a:ext cx="5731510" cy="4993005"/>
+                    </a:xfrm>
+                    <a:prstGeom prst="rect">
+                      <a:avLst/>
+                    </a:prstGeom>
+                  </pic:spPr>
+                </pic:pic>
+              </a:graphicData>
+            </a:graphic>
+            <wp14:sizeRelH relativeFrom="page">
+              <wp14:pctWidth>0</wp14:pctWidth>
+            </wp14:sizeRelH>
+            <wp14:sizeRelV relativeFrom="page">
+              <wp14:pctHeight>0</wp14:pctHeight>
+            </wp14:sizeRelV>
+          </wp:anchor>
+        </w:drawing>
+      </w:r>
+      <w:bookmarkEnd w:id="0"/>
     </w:p>
     <w:sectPr>
       <w:pgSz w:w="11906" w:h="16838"/>
@@ -1090,7 +1670,7 @@
 </file>
 
 <file path=word/styles.xml><?xml version="1.0" encoding="utf-8"?>
-<w:styles xmlns:mc="http://schemas.openxmlformats.org/markup-compatibility/2006" xmlns:r="http://schemas.openxmlformats.org/officeDocument/2006/relationships" xmlns:w="http://schemas.openxmlformats.org/wordprocessingml/2006/main" xmlns:w14="http://schemas.microsoft.com/office/word/2010/wordml" xmlns:w15="http://schemas.microsoft.com/office/word/2012/wordml" mc:Ignorable="w14 w15">
+<w:styles xmlns:mc="http://schemas.openxmlformats.org/markup-compatibility/2006" xmlns:r="http://schemas.openxmlformats.org/officeDocument/2006/relationships" xmlns:w="http://schemas.openxmlformats.org/wordprocessingml/2006/main" xmlns:w14="http://schemas.microsoft.com/office/word/2010/wordml" xmlns:w15="http://schemas.microsoft.com/office/word/2012/wordml" xmlns:w16se="http://schemas.microsoft.com/office/word/2015/wordml/symex" mc:Ignorable="w14 w15 w16se">
   <w:docDefaults>
     <w:rPrDefault>
       <w:rPr>
@@ -1106,7 +1686,7 @@
       </w:pPr>
     </w:pPrDefault>
   </w:docDefaults>
-  <w:latentStyles w:defLockedState="0" w:defUIPriority="99" w:defSemiHidden="0" w:defUnhideWhenUsed="0" w:defQFormat="0" w:count="382">
+  <w:latentStyles w:defLockedState="0" w:defUIPriority="99" w:defSemiHidden="0" w:defUnhideWhenUsed="0" w:defQFormat="0" w:count="374">
     <w:lsdException w:name="Normal" w:uiPriority="0" w:qFormat="1"/>
     <w:lsdException w:name="heading 1" w:uiPriority="9" w:qFormat="1"/>
     <w:lsdException w:name="heading 2" w:semiHidden="1" w:uiPriority="9" w:unhideWhenUsed="1" w:qFormat="1"/>

</xml_diff>